<commit_message>
Implemented Jan 7 2026 feedback
</commit_message>
<xml_diff>
--- a/docassemble/ReturnCarProperty/data/templates/request_property_in_car_instructions.docx
+++ b/docassemble/ReturnCarProperty/data/templates/request_property_in_car_instructions.docx
@@ -80,7 +80,17 @@
           <w:sz w:val="40"/>
           <w:szCs w:val="40"/>
         </w:rPr>
-        <w:t xml:space="preserve">Letter to request the return of personal </w:t>
+        <w:t>R</w:t>
+      </w:r>
+      <w:r>
+        <w:rPr>
+          <w:rFonts w:ascii="Muli" w:hAnsi="Muli"/>
+          <w:b/>
+          <w:bCs/>
+          <w:sz w:val="40"/>
+          <w:szCs w:val="40"/>
+        </w:rPr>
+        <w:t xml:space="preserve">equest return of personal </w:t>
       </w:r>
     </w:p>
     <w:p>
@@ -654,7 +664,15 @@
                 <w:sz w:val="24"/>
                 <w:szCs w:val="24"/>
               </w:rPr>
-              <w:t>finance company</w:t>
+              <w:t>repossession</w:t>
+            </w:r>
+            <w:r>
+              <w:rPr>
+                <w:rFonts w:ascii="Muli" w:hAnsi="Muli"/>
+                <w:sz w:val="24"/>
+                <w:szCs w:val="24"/>
+              </w:rPr>
+              <w:t xml:space="preserve"> company</w:t>
             </w:r>
             <w:r>
               <w:rPr>
@@ -691,6 +709,9 @@
                 <w:t>https://faq.usps.com/s/article/Certified-Mail-The-Basics</w:t>
               </w:r>
             </w:hyperlink>
+            <w:r>
+              <w:t>.</w:t>
+            </w:r>
           </w:p>
         </w:tc>
       </w:tr>
@@ -734,7 +755,17 @@
           <w:sz w:val="28"/>
           <w:szCs w:val="28"/>
         </w:rPr>
-        <w:t>finance company</w:t>
+        <w:t>repossession</w:t>
+      </w:r>
+      <w:r>
+        <w:rPr>
+          <w:rFonts w:ascii="Muli" w:hAnsi="Muli"/>
+          <w:b/>
+          <w:bCs/>
+          <w:sz w:val="28"/>
+          <w:szCs w:val="28"/>
+        </w:rPr>
+        <w:t xml:space="preserve"> company</w:t>
       </w:r>
       <w:r>
         <w:rPr>

</xml_diff>